<commit_message>
SE AGREGO ANEXO DE FORMATO DE ADENDA
</commit_message>
<xml_diff>
--- a/ tsp01-contratos-clientes/ITERACCION01/SI01/ESPECIFICACIONES/2. Reglas del Negocio - Contratos de Clientes.docx
+++ b/ tsp01-contratos-clientes/ITERACCION01/SI01/ESPECIFICACIONES/2. Reglas del Negocio - Contratos de Clientes.docx
@@ -2514,10 +2514,47 @@
         <w:t xml:space="preserve"> líneas para los</w:t>
       </w:r>
       <w:r>
-        <w:t xml:space="preserve"> Tipos de Servicio: </w:t>
-      </w:r>
-      <w:r>
-        <w:t xml:space="preserve"> Outsorcing de Tecnología, Software factory, Outsorcing de procesos, Outsorcing de servicios de aplica</w:t>
+        <w:t xml:space="preserve"> Tipos de Servicio</w:t>
+      </w:r>
+      <w:proofErr w:type="gramStart"/>
+      <w:r>
+        <w:t xml:space="preserve">: </w:t>
+      </w:r>
+      <w:r>
+        <w:t xml:space="preserve"> </w:t>
+      </w:r>
+      <w:proofErr w:type="spellStart"/>
+      <w:r>
+        <w:t>Outsorcing</w:t>
+      </w:r>
+      <w:proofErr w:type="spellEnd"/>
+      <w:proofErr w:type="gramEnd"/>
+      <w:r>
+        <w:t xml:space="preserve"> de Tecnología, Software </w:t>
+      </w:r>
+      <w:proofErr w:type="spellStart"/>
+      <w:r>
+        <w:t>factory</w:t>
+      </w:r>
+      <w:proofErr w:type="spellEnd"/>
+      <w:r>
+        <w:t xml:space="preserve">, </w:t>
+      </w:r>
+      <w:proofErr w:type="spellStart"/>
+      <w:r>
+        <w:t>Outsorcing</w:t>
+      </w:r>
+      <w:proofErr w:type="spellEnd"/>
+      <w:r>
+        <w:t xml:space="preserve"> de procesos, </w:t>
+      </w:r>
+      <w:proofErr w:type="spellStart"/>
+      <w:r>
+        <w:t>Outsorcing</w:t>
+      </w:r>
+      <w:proofErr w:type="spellEnd"/>
+      <w:r>
+        <w:t xml:space="preserve"> de servicios de aplica</w:t>
       </w:r>
       <w:r>
         <w:t>c</w:t>
@@ -2664,7 +2701,15 @@
         <w:pStyle w:val="InfoBlue"/>
       </w:pPr>
       <w:r>
-        <w:t>Si la línea de servicio es Outsorcing de Tecnología, los tipos de servicios asociados son:</w:t>
+        <w:t xml:space="preserve">Si la línea de servicio es </w:t>
+      </w:r>
+      <w:proofErr w:type="spellStart"/>
+      <w:r>
+        <w:t>Outsorcing</w:t>
+      </w:r>
+      <w:proofErr w:type="spellEnd"/>
+      <w:r>
+        <w:t xml:space="preserve"> de Tecnología, los tipos de servicios asociados son:</w:t>
       </w:r>
     </w:p>
     <w:p>
@@ -2672,7 +2717,55 @@
         <w:pStyle w:val="InfoBlue"/>
       </w:pPr>
       <w:r>
-        <w:t> Servicio de Hosting,  Servicio de Housing, Servicios de Disaster Recovery,  Servicio de Respaldo (Backup). y Servicios de Almacenamiento.</w:t>
+        <w:t xml:space="preserve"> Servicio de </w:t>
+      </w:r>
+      <w:proofErr w:type="spellStart"/>
+      <w:r>
+        <w:t>Hosting</w:t>
+      </w:r>
+      <w:proofErr w:type="spellEnd"/>
+      <w:r>
+        <w:t xml:space="preserve">,  Servicio de </w:t>
+      </w:r>
+      <w:proofErr w:type="spellStart"/>
+      <w:r>
+        <w:t>Housing</w:t>
+      </w:r>
+      <w:proofErr w:type="spellEnd"/>
+      <w:r>
+        <w:t xml:space="preserve">, Servicios de </w:t>
+      </w:r>
+      <w:proofErr w:type="spellStart"/>
+      <w:r>
+        <w:t>Disaster</w:t>
+      </w:r>
+      <w:proofErr w:type="spellEnd"/>
+      <w:r>
+        <w:t xml:space="preserve"> </w:t>
+      </w:r>
+      <w:proofErr w:type="spellStart"/>
+      <w:r>
+        <w:t>Recovery</w:t>
+      </w:r>
+      <w:proofErr w:type="spellEnd"/>
+      <w:r>
+        <w:t>,  Servicio de Respaldo (</w:t>
+      </w:r>
+      <w:proofErr w:type="spellStart"/>
+      <w:r>
+        <w:t>Backup</w:t>
+      </w:r>
+      <w:proofErr w:type="spellEnd"/>
+      <w:r>
+        <w:t xml:space="preserve">). </w:t>
+      </w:r>
+      <w:proofErr w:type="gramStart"/>
+      <w:r>
+        <w:t>y</w:t>
+      </w:r>
+      <w:proofErr w:type="gramEnd"/>
+      <w:r>
+        <w:t xml:space="preserve"> Servicios de Almacenamiento.</w:t>
       </w:r>
     </w:p>
     <w:p>
@@ -2680,7 +2773,15 @@
         <w:pStyle w:val="InfoBlue"/>
       </w:pPr>
       <w:r>
-        <w:t>Si la línea de servicio es Software factory, los tipos de servicios asociados son:</w:t>
+        <w:t xml:space="preserve">Si la línea de servicio es Software </w:t>
+      </w:r>
+      <w:proofErr w:type="spellStart"/>
+      <w:r>
+        <w:t>factory</w:t>
+      </w:r>
+      <w:proofErr w:type="spellEnd"/>
+      <w:r>
+        <w:t>, los tipos de servicios asociados son:</w:t>
       </w:r>
     </w:p>
     <w:p>
@@ -2704,7 +2805,15 @@
         <w:pStyle w:val="InfoBlue"/>
       </w:pPr>
       <w:r>
-        <w:t>Si la línea de servicio es Outsorcing de procesos, los tipos de servicios asociados son:</w:t>
+        <w:t xml:space="preserve">Si la línea de servicio es </w:t>
+      </w:r>
+      <w:proofErr w:type="spellStart"/>
+      <w:r>
+        <w:t>Outsorcing</w:t>
+      </w:r>
+      <w:proofErr w:type="spellEnd"/>
+      <w:r>
+        <w:t xml:space="preserve"> de procesos, los tipos de servicios asociados son:</w:t>
       </w:r>
     </w:p>
     <w:p>
@@ -2720,7 +2829,15 @@
         <w:pStyle w:val="InfoBlue"/>
       </w:pPr>
       <w:r>
-        <w:t>Si la línea de servicio es Outsorcing de servicios de aplicación, los tipos de servicios asociados son:</w:t>
+        <w:t xml:space="preserve">Si la línea de servicio es </w:t>
+      </w:r>
+      <w:proofErr w:type="spellStart"/>
+      <w:r>
+        <w:t>Outsorcing</w:t>
+      </w:r>
+      <w:proofErr w:type="spellEnd"/>
+      <w:r>
+        <w:t xml:space="preserve"> de servicios de aplicación, los tipos de servicios asociados son:</w:t>
       </w:r>
     </w:p>
     <w:p>
@@ -2728,7 +2845,15 @@
         <w:pStyle w:val="InfoBlue"/>
       </w:pPr>
       <w:r>
-        <w:t xml:space="preserve"> Soporte BASIS Netweaver, y Soporte funcional </w:t>
+        <w:t xml:space="preserve"> Soporte BASIS </w:t>
+      </w:r>
+      <w:proofErr w:type="spellStart"/>
+      <w:r>
+        <w:t>Netweaver</w:t>
+      </w:r>
+      <w:proofErr w:type="spellEnd"/>
+      <w:r>
+        <w:t xml:space="preserve">, y Soporte funcional </w:t>
       </w:r>
     </w:p>
     <w:p>
@@ -2744,7 +2869,15 @@
         <w:pStyle w:val="InfoBlue"/>
       </w:pPr>
       <w:r>
-        <w:t>Servicios Microsoft, Servicios Networking,  Servicios de Plataforma de misión crítica y Computación personal</w:t>
+        <w:t xml:space="preserve">Servicios Microsoft, Servicios </w:t>
+      </w:r>
+      <w:proofErr w:type="spellStart"/>
+      <w:r>
+        <w:t>Networking</w:t>
+      </w:r>
+      <w:proofErr w:type="spellEnd"/>
+      <w:r>
+        <w:t>,  Servicios de Plataforma de misión crítica y Computación personal</w:t>
       </w:r>
     </w:p>
     <w:p>
@@ -3282,7 +3415,27 @@
                 <w:lang w:eastAsia="es-PE"/>
               </w:rPr>
               <w:lastRenderedPageBreak/>
-              <w:t>encuentran definidios en los Anexos I y II al presente contrato.</w:t>
+              <w:t xml:space="preserve">encuentran </w:t>
+            </w:r>
+            <w:proofErr w:type="spellStart"/>
+            <w:r>
+              <w:rPr>
+                <w:rFonts w:ascii="Arial" w:hAnsi="Arial" w:cs="Arial"/>
+                <w:sz w:val="17"/>
+                <w:szCs w:val="17"/>
+                <w:lang w:eastAsia="es-PE"/>
+              </w:rPr>
+              <w:t>definidios</w:t>
+            </w:r>
+            <w:proofErr w:type="spellEnd"/>
+            <w:r>
+              <w:rPr>
+                <w:rFonts w:ascii="Arial" w:hAnsi="Arial" w:cs="Arial"/>
+                <w:sz w:val="17"/>
+                <w:szCs w:val="17"/>
+                <w:lang w:eastAsia="es-PE"/>
+              </w:rPr>
+              <w:t xml:space="preserve"> en los Anexos I y II al presente contrato.</w:t>
             </w:r>
             <w:r>
               <w:rPr>
@@ -3406,7 +3559,46 @@
                 <w:lang w:eastAsia="es-PE"/>
               </w:rPr>
               <w:br/>
-              <w:t>Sólamente se considerarán válidas las modificaciones de requisitos aceptadas de común acuerdo por ambos interlocutores, y cuya descripción y acuerdo quede documentalmente reflejada en una revisión de los anexos de requisitos (Anexos I y II). numerada y firmada por ambos interlocutores.</w:t>
+            </w:r>
+            <w:proofErr w:type="spellStart"/>
+            <w:r>
+              <w:rPr>
+                <w:rFonts w:ascii="Arial" w:hAnsi="Arial" w:cs="Arial"/>
+                <w:sz w:val="17"/>
+                <w:szCs w:val="17"/>
+                <w:lang w:eastAsia="es-PE"/>
+              </w:rPr>
+              <w:t>Sólamente</w:t>
+            </w:r>
+            <w:proofErr w:type="spellEnd"/>
+            <w:r>
+              <w:rPr>
+                <w:rFonts w:ascii="Arial" w:hAnsi="Arial" w:cs="Arial"/>
+                <w:sz w:val="17"/>
+                <w:szCs w:val="17"/>
+                <w:lang w:eastAsia="es-PE"/>
+              </w:rPr>
+              <w:t xml:space="preserve"> se considerarán válidas las modificaciones de requisitos aceptadas de común acuerdo por ambos interlocutores, y cuya descripción y acuerdo quede documentalmente reflejada en una revisión de los anexos de requisitos (Anexos I y II). </w:t>
+            </w:r>
+            <w:proofErr w:type="gramStart"/>
+            <w:r>
+              <w:rPr>
+                <w:rFonts w:ascii="Arial" w:hAnsi="Arial" w:cs="Arial"/>
+                <w:sz w:val="17"/>
+                <w:szCs w:val="17"/>
+                <w:lang w:eastAsia="es-PE"/>
+              </w:rPr>
+              <w:t>numerada</w:t>
+            </w:r>
+            <w:proofErr w:type="gramEnd"/>
+            <w:r>
+              <w:rPr>
+                <w:rFonts w:ascii="Arial" w:hAnsi="Arial" w:cs="Arial"/>
+                <w:sz w:val="17"/>
+                <w:szCs w:val="17"/>
+                <w:lang w:eastAsia="es-PE"/>
+              </w:rPr>
+              <w:t xml:space="preserve"> y firmada por ambos interlocutores.</w:t>
             </w:r>
           </w:p>
           <w:p>
@@ -3456,7 +3648,67 @@
                 <w:lang w:eastAsia="es-PE"/>
               </w:rPr>
               <w:br/>
-              <w:t>La EMPRESA SUMINISTRADORA entregará a la EMPRESA CLIENTE el sistema de software en fecha anterior al xx de xxxxxx de xxxx.</w:t>
+              <w:t xml:space="preserve">La EMPRESA SUMINISTRADORA entregará a la EMPRESA CLIENTE el sistema de software en fecha anterior al </w:t>
+            </w:r>
+            <w:proofErr w:type="spellStart"/>
+            <w:r>
+              <w:rPr>
+                <w:rFonts w:ascii="Arial" w:hAnsi="Arial" w:cs="Arial"/>
+                <w:sz w:val="17"/>
+                <w:szCs w:val="17"/>
+                <w:lang w:eastAsia="es-PE"/>
+              </w:rPr>
+              <w:t>xx</w:t>
+            </w:r>
+            <w:proofErr w:type="spellEnd"/>
+            <w:r>
+              <w:rPr>
+                <w:rFonts w:ascii="Arial" w:hAnsi="Arial" w:cs="Arial"/>
+                <w:sz w:val="17"/>
+                <w:szCs w:val="17"/>
+                <w:lang w:eastAsia="es-PE"/>
+              </w:rPr>
+              <w:t xml:space="preserve"> de </w:t>
+            </w:r>
+            <w:proofErr w:type="spellStart"/>
+            <w:r>
+              <w:rPr>
+                <w:rFonts w:ascii="Arial" w:hAnsi="Arial" w:cs="Arial"/>
+                <w:sz w:val="17"/>
+                <w:szCs w:val="17"/>
+                <w:lang w:eastAsia="es-PE"/>
+              </w:rPr>
+              <w:t>xxxxxx</w:t>
+            </w:r>
+            <w:proofErr w:type="spellEnd"/>
+            <w:r>
+              <w:rPr>
+                <w:rFonts w:ascii="Arial" w:hAnsi="Arial" w:cs="Arial"/>
+                <w:sz w:val="17"/>
+                <w:szCs w:val="17"/>
+                <w:lang w:eastAsia="es-PE"/>
+              </w:rPr>
+              <w:t xml:space="preserve"> de </w:t>
+            </w:r>
+            <w:proofErr w:type="spellStart"/>
+            <w:r>
+              <w:rPr>
+                <w:rFonts w:ascii="Arial" w:hAnsi="Arial" w:cs="Arial"/>
+                <w:sz w:val="17"/>
+                <w:szCs w:val="17"/>
+                <w:lang w:eastAsia="es-PE"/>
+              </w:rPr>
+              <w:t>xxxx</w:t>
+            </w:r>
+            <w:proofErr w:type="spellEnd"/>
+            <w:r>
+              <w:rPr>
+                <w:rFonts w:ascii="Arial" w:hAnsi="Arial" w:cs="Arial"/>
+                <w:sz w:val="17"/>
+                <w:szCs w:val="17"/>
+                <w:lang w:eastAsia="es-PE"/>
+              </w:rPr>
+              <w:t>.</w:t>
             </w:r>
             <w:r>
               <w:rPr>
@@ -3510,7 +3762,27 @@
                 <w:szCs w:val="17"/>
                 <w:lang w:eastAsia="es-PE"/>
               </w:rPr>
-              <w:t xml:space="preserve"> funcionamiento del sistema grabado en soporte [CD-ROM, DVD, ...]</w:t>
+              <w:t xml:space="preserve"> funcionamiento del sistema grabado en soporte [CD-ROM, DVD</w:t>
+            </w:r>
+            <w:proofErr w:type="gramStart"/>
+            <w:r>
+              <w:rPr>
+                <w:rFonts w:ascii="Arial" w:hAnsi="Arial" w:cs="Arial"/>
+                <w:sz w:val="17"/>
+                <w:szCs w:val="17"/>
+                <w:lang w:eastAsia="es-PE"/>
+              </w:rPr>
+              <w:t>, ...</w:t>
+            </w:r>
+            <w:proofErr w:type="gramEnd"/>
+            <w:r>
+              <w:rPr>
+                <w:rFonts w:ascii="Arial" w:hAnsi="Arial" w:cs="Arial"/>
+                <w:sz w:val="17"/>
+                <w:szCs w:val="17"/>
+                <w:lang w:eastAsia="es-PE"/>
+              </w:rPr>
+              <w:t>]</w:t>
             </w:r>
             <w:r>
               <w:rPr>
@@ -3577,7 +3849,27 @@
                 <w:lang w:eastAsia="es-PE"/>
               </w:rPr>
               <w:br/>
-              <w:t xml:space="preserve">La verificación y validación la realizará en un periodo de tiempo inferior a xx días naturales contados a partir de la entrega del sistema. </w:t>
+              <w:t xml:space="preserve">La verificación y validación la realizará en un periodo de tiempo inferior a </w:t>
+            </w:r>
+            <w:proofErr w:type="spellStart"/>
+            <w:r>
+              <w:rPr>
+                <w:rFonts w:ascii="Arial" w:hAnsi="Arial" w:cs="Arial"/>
+                <w:sz w:val="17"/>
+                <w:szCs w:val="17"/>
+                <w:lang w:eastAsia="es-PE"/>
+              </w:rPr>
+              <w:t>xx</w:t>
+            </w:r>
+            <w:proofErr w:type="spellEnd"/>
+            <w:r>
+              <w:rPr>
+                <w:rFonts w:ascii="Arial" w:hAnsi="Arial" w:cs="Arial"/>
+                <w:sz w:val="17"/>
+                <w:szCs w:val="17"/>
+                <w:lang w:eastAsia="es-PE"/>
+              </w:rPr>
+              <w:t xml:space="preserve"> días naturales contados a partir de la entrega del sistema. </w:t>
             </w:r>
             <w:r>
               <w:rPr>
@@ -3618,7 +3910,27 @@
                 <w:lang w:eastAsia="es-PE"/>
               </w:rPr>
               <w:br/>
-              <w:t>Cualquier retraso de la EMPRESA SUMINISTRADORA en la fecha de entrega del sistema acordada dará derecho a la exigencia de una penalización económica a pagar por la EMPRESA SUMINISTRADORA a la EMPRESA CLIENTE de xxxxx Euros por día, que deberá abonarse del siguiente modo: ................</w:t>
+              <w:t xml:space="preserve">Cualquier retraso de la EMPRESA SUMINISTRADORA en la fecha de entrega del sistema acordada dará derecho a la exigencia de una penalización económica a pagar por la EMPRESA SUMINISTRADORA a la EMPRESA CLIENTE de </w:t>
+            </w:r>
+            <w:proofErr w:type="spellStart"/>
+            <w:r>
+              <w:rPr>
+                <w:rFonts w:ascii="Arial" w:hAnsi="Arial" w:cs="Arial"/>
+                <w:sz w:val="17"/>
+                <w:szCs w:val="17"/>
+                <w:lang w:eastAsia="es-PE"/>
+              </w:rPr>
+              <w:t>xxxxx</w:t>
+            </w:r>
+            <w:proofErr w:type="spellEnd"/>
+            <w:r>
+              <w:rPr>
+                <w:rFonts w:ascii="Arial" w:hAnsi="Arial" w:cs="Arial"/>
+                <w:sz w:val="17"/>
+                <w:szCs w:val="17"/>
+                <w:lang w:eastAsia="es-PE"/>
+              </w:rPr>
+              <w:t xml:space="preserve"> Euros por día, que deberá abonarse del siguiente modo: ................</w:t>
             </w:r>
             <w:r>
               <w:rPr>
@@ -3736,7 +4048,27 @@
                 <w:szCs w:val="17"/>
                 <w:lang w:eastAsia="es-PE"/>
               </w:rPr>
-              <w:t xml:space="preserve"> del desarrollo del sistema de software objeto del presente contrato es de xxxx que serán abonados tras la emisión de la(s) correspondiente(s) factura(s) según el calendario de pago siguiente:</w:t>
+              <w:t xml:space="preserve"> del desarrollo del sistema de software objeto del presente contrato es de </w:t>
+            </w:r>
+            <w:proofErr w:type="spellStart"/>
+            <w:r>
+              <w:rPr>
+                <w:rFonts w:ascii="Arial" w:hAnsi="Arial" w:cs="Arial"/>
+                <w:sz w:val="17"/>
+                <w:szCs w:val="17"/>
+                <w:lang w:eastAsia="es-PE"/>
+              </w:rPr>
+              <w:t>xxxx</w:t>
+            </w:r>
+            <w:proofErr w:type="spellEnd"/>
+            <w:r>
+              <w:rPr>
+                <w:rFonts w:ascii="Arial" w:hAnsi="Arial" w:cs="Arial"/>
+                <w:sz w:val="17"/>
+                <w:szCs w:val="17"/>
+                <w:lang w:eastAsia="es-PE"/>
+              </w:rPr>
+              <w:t xml:space="preserve"> que serán abonados tras la emisión de la(s) correspondiente(s) factura(s) según el calendario de pago siguiente:</w:t>
             </w:r>
           </w:p>
           <w:p>
@@ -3776,7 +4108,27 @@
                 <w:lang w:eastAsia="es-PE"/>
               </w:rPr>
               <w:br/>
-              <w:t>La garantía del sistema cubrirá un servicio de mantenimiento correctivo por parte de la EMPRESA SUMINISTRADORA, con un tiempo de respuesta a las notificaciones de incidencias inferior a xx horas laborables desde la notificación, y un tiempo de reparación acorde al esfuerzo técnico necesario para su reparación.</w:t>
+              <w:t xml:space="preserve">La garantía del sistema cubrirá un servicio de mantenimiento correctivo por parte de la EMPRESA SUMINISTRADORA, con un tiempo de respuesta a las notificaciones de incidencias inferior a </w:t>
+            </w:r>
+            <w:proofErr w:type="spellStart"/>
+            <w:r>
+              <w:rPr>
+                <w:rFonts w:ascii="Arial" w:hAnsi="Arial" w:cs="Arial"/>
+                <w:sz w:val="17"/>
+                <w:szCs w:val="17"/>
+                <w:lang w:eastAsia="es-PE"/>
+              </w:rPr>
+              <w:t>xx</w:t>
+            </w:r>
+            <w:proofErr w:type="spellEnd"/>
+            <w:r>
+              <w:rPr>
+                <w:rFonts w:ascii="Arial" w:hAnsi="Arial" w:cs="Arial"/>
+                <w:sz w:val="17"/>
+                <w:szCs w:val="17"/>
+                <w:lang w:eastAsia="es-PE"/>
+              </w:rPr>
+              <w:t xml:space="preserve"> horas laborables desde la notificación, y un tiempo de reparación acorde al esfuerzo técnico necesario para su reparación.</w:t>
             </w:r>
             <w:r>
               <w:rPr>
@@ -3962,7 +4314,26 @@
                 <w:lang w:eastAsia="es-PE"/>
               </w:rPr>
               <w:br/>
-              <w:t>D.Dña.......................</w:t>
+            </w:r>
+            <w:proofErr w:type="spellStart"/>
+            <w:r>
+              <w:rPr>
+                <w:rFonts w:ascii="Arial" w:hAnsi="Arial" w:cs="Arial"/>
+                <w:sz w:val="17"/>
+                <w:szCs w:val="17"/>
+                <w:lang w:eastAsia="es-PE"/>
+              </w:rPr>
+              <w:t>D.Dña</w:t>
+            </w:r>
+            <w:proofErr w:type="spellEnd"/>
+            <w:r>
+              <w:rPr>
+                <w:rFonts w:ascii="Arial" w:hAnsi="Arial" w:cs="Arial"/>
+                <w:sz w:val="17"/>
+                <w:szCs w:val="17"/>
+                <w:lang w:eastAsia="es-PE"/>
+              </w:rPr>
+              <w:t>.......................</w:t>
             </w:r>
             <w:r>
               <w:rPr>
@@ -4022,7 +4393,27 @@
                 <w:lang w:eastAsia="es-PE"/>
               </w:rPr>
               <w:br/>
-              <w:t>D. Dña...........................</w:t>
+              <w:t xml:space="preserve">D. </w:t>
+            </w:r>
+            <w:proofErr w:type="spellStart"/>
+            <w:r>
+              <w:rPr>
+                <w:rFonts w:ascii="Arial" w:hAnsi="Arial" w:cs="Arial"/>
+                <w:sz w:val="17"/>
+                <w:szCs w:val="17"/>
+                <w:lang w:eastAsia="es-PE"/>
+              </w:rPr>
+              <w:t>Dña</w:t>
+            </w:r>
+            <w:proofErr w:type="spellEnd"/>
+            <w:r>
+              <w:rPr>
+                <w:rFonts w:ascii="Arial" w:hAnsi="Arial" w:cs="Arial"/>
+                <w:sz w:val="17"/>
+                <w:szCs w:val="17"/>
+                <w:lang w:eastAsia="es-PE"/>
+              </w:rPr>
+              <w:t>...........................</w:t>
             </w:r>
             <w:r>
               <w:rPr>
@@ -4032,7 +4423,26 @@
                 <w:lang w:eastAsia="es-PE"/>
               </w:rPr>
               <w:br/>
-              <w:t>Direccion.......................</w:t>
+            </w:r>
+            <w:proofErr w:type="spellStart"/>
+            <w:r>
+              <w:rPr>
+                <w:rFonts w:ascii="Arial" w:hAnsi="Arial" w:cs="Arial"/>
+                <w:sz w:val="17"/>
+                <w:szCs w:val="17"/>
+                <w:lang w:eastAsia="es-PE"/>
+              </w:rPr>
+              <w:t>Direccion</w:t>
+            </w:r>
+            <w:proofErr w:type="spellEnd"/>
+            <w:r>
+              <w:rPr>
+                <w:rFonts w:ascii="Arial" w:hAnsi="Arial" w:cs="Arial"/>
+                <w:sz w:val="17"/>
+                <w:szCs w:val="17"/>
+                <w:lang w:eastAsia="es-PE"/>
+              </w:rPr>
+              <w:t>.......................</w:t>
             </w:r>
             <w:r>
               <w:rPr>
@@ -4223,7 +4633,47 @@
                 <w:lang w:eastAsia="es-PE"/>
               </w:rPr>
               <w:br/>
-              <w:t>Las partes contratantes, con renuncia expresa de su propio fuero o del que pudiera corresponderles, en cuantas cuestiones o litigios se susciten del motivo de la interpretación , aplicación o cumplimiento del presente acuerdo, se someten a la Jurisdicción y Competencia de los Juzgados de ........... y sus Tribunales superiores. La ley aplicable será la española.</w:t>
+              <w:t xml:space="preserve">Las partes contratantes, con renuncia expresa de su propio fuero o del que pudiera corresponderles, en cuantas cuestiones o litigios se susciten del motivo de la </w:t>
+            </w:r>
+            <w:proofErr w:type="gramStart"/>
+            <w:r>
+              <w:rPr>
+                <w:rFonts w:ascii="Arial" w:hAnsi="Arial" w:cs="Arial"/>
+                <w:sz w:val="17"/>
+                <w:szCs w:val="17"/>
+                <w:lang w:eastAsia="es-PE"/>
+              </w:rPr>
+              <w:t>interpretación ,</w:t>
+            </w:r>
+            <w:proofErr w:type="gramEnd"/>
+            <w:r>
+              <w:rPr>
+                <w:rFonts w:ascii="Arial" w:hAnsi="Arial" w:cs="Arial"/>
+                <w:sz w:val="17"/>
+                <w:szCs w:val="17"/>
+                <w:lang w:eastAsia="es-PE"/>
+              </w:rPr>
+              <w:t xml:space="preserve"> aplicación o cumplimiento del presente acuerdo, se someten a la Jurisdicción y Competencia de los Juzgados de ........... </w:t>
+            </w:r>
+            <w:proofErr w:type="gramStart"/>
+            <w:r>
+              <w:rPr>
+                <w:rFonts w:ascii="Arial" w:hAnsi="Arial" w:cs="Arial"/>
+                <w:sz w:val="17"/>
+                <w:szCs w:val="17"/>
+                <w:lang w:eastAsia="es-PE"/>
+              </w:rPr>
+              <w:t>y</w:t>
+            </w:r>
+            <w:proofErr w:type="gramEnd"/>
+            <w:r>
+              <w:rPr>
+                <w:rFonts w:ascii="Arial" w:hAnsi="Arial" w:cs="Arial"/>
+                <w:sz w:val="17"/>
+                <w:szCs w:val="17"/>
+                <w:lang w:eastAsia="es-PE"/>
+              </w:rPr>
+              <w:t xml:space="preserve"> sus Tribunales superiores. La ley aplicable será la española.</w:t>
             </w:r>
           </w:p>
         </w:tc>
@@ -4472,6 +4922,57 @@
           <w:rFonts w:ascii="Arial" w:hAnsi="Arial" w:cs="Arial"/>
         </w:rPr>
       </w:pPr>
+      <w:r>
+        <w:rPr>
+          <w:noProof/>
+          <w:lang w:eastAsia="es-PE"/>
+        </w:rPr>
+        <w:drawing>
+          <wp:inline distT="0" distB="0" distL="0" distR="0">
+            <wp:extent cx="3552489" cy="4948517"/>
+            <wp:effectExtent l="19050" t="0" r="0" b="0"/>
+            <wp:docPr id="1" name="Imagen 1" descr="http://www.cdti.es/recursos/img/Servicios/Red_PIDi/Tutorial_BMP/Incentivos_N1/9323_1311312010115741.JPG"/>
+            <wp:cNvGraphicFramePr>
+              <a:graphicFrameLocks xmlns:a="http://schemas.openxmlformats.org/drawingml/2006/main" noChangeAspect="1"/>
+            </wp:cNvGraphicFramePr>
+            <a:graphic xmlns:a="http://schemas.openxmlformats.org/drawingml/2006/main">
+              <a:graphicData uri="http://schemas.openxmlformats.org/drawingml/2006/picture">
+                <pic:pic xmlns:pic="http://schemas.openxmlformats.org/drawingml/2006/picture">
+                  <pic:nvPicPr>
+                    <pic:cNvPr id="0" name="Picture 1" descr="http://www.cdti.es/recursos/img/Servicios/Red_PIDi/Tutorial_BMP/Incentivos_N1/9323_1311312010115741.JPG"/>
+                    <pic:cNvPicPr>
+                      <a:picLocks noChangeAspect="1" noChangeArrowheads="1"/>
+                    </pic:cNvPicPr>
+                  </pic:nvPicPr>
+                  <pic:blipFill>
+                    <a:blip r:embed="rId8" cstate="print"/>
+                    <a:srcRect t="8000"/>
+                    <a:stretch>
+                      <a:fillRect/>
+                    </a:stretch>
+                  </pic:blipFill>
+                  <pic:spPr bwMode="auto">
+                    <a:xfrm>
+                      <a:off x="0" y="0"/>
+                      <a:ext cx="3552489" cy="4948517"/>
+                    </a:xfrm>
+                    <a:prstGeom prst="rect">
+                      <a:avLst/>
+                    </a:prstGeom>
+                    <a:noFill/>
+                    <a:ln w="9525">
+                      <a:noFill/>
+                      <a:miter lim="800000"/>
+                      <a:headEnd/>
+                      <a:tailEnd/>
+                    </a:ln>
+                  </pic:spPr>
+                </pic:pic>
+              </a:graphicData>
+            </a:graphic>
+          </wp:inline>
+        </w:drawing>
+      </w:r>
     </w:p>
     <w:p>
       <w:pPr>
@@ -4508,178 +5009,19 @@
     <w:p>
       <w:pPr>
         <w:pStyle w:val="Textoindependiente"/>
-        <w:rPr>
-          <w:rFonts w:ascii="Arial" w:hAnsi="Arial" w:cs="Arial"/>
-        </w:rPr>
-      </w:pPr>
-    </w:p>
-    <w:p>
-      <w:pPr>
-        <w:pStyle w:val="Textoindependiente"/>
-        <w:rPr>
-          <w:rFonts w:ascii="Arial" w:hAnsi="Arial" w:cs="Arial"/>
-        </w:rPr>
-      </w:pPr>
-    </w:p>
-    <w:p>
-      <w:pPr>
-        <w:pStyle w:val="Textoindependiente"/>
-        <w:rPr>
-          <w:rFonts w:ascii="Arial" w:hAnsi="Arial" w:cs="Arial"/>
-        </w:rPr>
-      </w:pPr>
-    </w:p>
-    <w:p>
-      <w:pPr>
-        <w:pStyle w:val="Textoindependiente"/>
-        <w:rPr>
-          <w:rFonts w:ascii="Arial" w:hAnsi="Arial" w:cs="Arial"/>
-        </w:rPr>
-      </w:pPr>
-    </w:p>
-    <w:p>
-      <w:pPr>
-        <w:pStyle w:val="Textoindependiente"/>
-        <w:rPr>
-          <w:rFonts w:ascii="Arial" w:hAnsi="Arial" w:cs="Arial"/>
-        </w:rPr>
-      </w:pPr>
-    </w:p>
-    <w:p>
-      <w:pPr>
-        <w:pStyle w:val="Textoindependiente"/>
-        <w:rPr>
-          <w:rFonts w:ascii="Arial" w:hAnsi="Arial" w:cs="Arial"/>
-        </w:rPr>
-      </w:pPr>
-    </w:p>
-    <w:p>
-      <w:pPr>
-        <w:pStyle w:val="Textoindependiente"/>
-        <w:rPr>
-          <w:rFonts w:ascii="Arial" w:hAnsi="Arial" w:cs="Arial"/>
-        </w:rPr>
-      </w:pPr>
-    </w:p>
-    <w:p>
-      <w:pPr>
-        <w:pStyle w:val="Textoindependiente"/>
-        <w:rPr>
-          <w:rFonts w:ascii="Arial" w:hAnsi="Arial" w:cs="Arial"/>
-        </w:rPr>
-      </w:pPr>
-    </w:p>
-    <w:p>
-      <w:pPr>
-        <w:pStyle w:val="Textoindependiente"/>
-        <w:rPr>
-          <w:rFonts w:ascii="Arial" w:hAnsi="Arial" w:cs="Arial"/>
-        </w:rPr>
-      </w:pPr>
-    </w:p>
-    <w:p>
-      <w:pPr>
-        <w:pStyle w:val="Textoindependiente"/>
-        <w:rPr>
-          <w:rFonts w:ascii="Arial" w:hAnsi="Arial" w:cs="Arial"/>
-        </w:rPr>
-      </w:pPr>
-    </w:p>
-    <w:p>
-      <w:pPr>
-        <w:pStyle w:val="Textoindependiente"/>
-        <w:rPr>
-          <w:rFonts w:ascii="Arial" w:hAnsi="Arial" w:cs="Arial"/>
-        </w:rPr>
-      </w:pPr>
-    </w:p>
-    <w:p>
-      <w:pPr>
-        <w:pStyle w:val="Textoindependiente"/>
-        <w:rPr>
-          <w:rFonts w:ascii="Arial" w:hAnsi="Arial" w:cs="Arial"/>
-        </w:rPr>
-      </w:pPr>
-    </w:p>
-    <w:p>
-      <w:pPr>
-        <w:pStyle w:val="Textoindependiente"/>
-        <w:rPr>
-          <w:rFonts w:ascii="Arial" w:hAnsi="Arial" w:cs="Arial"/>
-        </w:rPr>
-      </w:pPr>
-    </w:p>
-    <w:p>
-      <w:pPr>
-        <w:pStyle w:val="Textoindependiente"/>
-        <w:rPr>
-          <w:rFonts w:ascii="Arial" w:hAnsi="Arial" w:cs="Arial"/>
-        </w:rPr>
-      </w:pPr>
-    </w:p>
-    <w:p>
-      <w:pPr>
-        <w:pStyle w:val="Textoindependiente"/>
-        <w:rPr>
-          <w:rFonts w:ascii="Arial" w:hAnsi="Arial" w:cs="Arial"/>
-        </w:rPr>
-      </w:pPr>
-    </w:p>
-    <w:p>
-      <w:pPr>
-        <w:pStyle w:val="Textoindependiente"/>
-        <w:rPr>
-          <w:rFonts w:ascii="Arial" w:hAnsi="Arial" w:cs="Arial"/>
-        </w:rPr>
-      </w:pPr>
-    </w:p>
-    <w:p>
-      <w:pPr>
-        <w:pStyle w:val="Textoindependiente"/>
-        <w:rPr>
-          <w:rFonts w:ascii="Arial" w:hAnsi="Arial" w:cs="Arial"/>
-        </w:rPr>
-      </w:pPr>
-    </w:p>
-    <w:p>
-      <w:pPr>
-        <w:pStyle w:val="Textoindependiente"/>
-        <w:rPr>
-          <w:rFonts w:ascii="Arial" w:hAnsi="Arial" w:cs="Arial"/>
-        </w:rPr>
-      </w:pPr>
-    </w:p>
-    <w:p>
-      <w:pPr>
-        <w:pStyle w:val="Textoindependiente"/>
-        <w:rPr>
-          <w:rFonts w:ascii="Arial" w:hAnsi="Arial" w:cs="Arial"/>
-        </w:rPr>
-      </w:pPr>
-    </w:p>
-    <w:p>
-      <w:pPr>
-        <w:pStyle w:val="Textoindependiente"/>
-        <w:rPr>
-          <w:rFonts w:ascii="Arial" w:hAnsi="Arial" w:cs="Arial"/>
-        </w:rPr>
-      </w:pPr>
-    </w:p>
-    <w:p>
-      <w:pPr>
-        <w:pStyle w:val="Textoindependiente"/>
-        <w:rPr>
-          <w:rFonts w:ascii="Arial" w:hAnsi="Arial" w:cs="Arial"/>
-        </w:rPr>
-      </w:pPr>
-    </w:p>
-    <w:p>
-      <w:pPr>
-        <w:pStyle w:val="Textoindependiente"/>
-        <w:rPr>
-          <w:rFonts w:ascii="Arial" w:hAnsi="Arial" w:cs="Arial"/>
-        </w:rPr>
-      </w:pPr>
+        <w:tabs>
+          <w:tab w:val="left" w:pos="3592"/>
+        </w:tabs>
+        <w:rPr>
+          <w:rFonts w:ascii="Arial" w:hAnsi="Arial" w:cs="Arial"/>
+        </w:rPr>
+      </w:pPr>
+      <w:r>
+        <w:rPr>
+          <w:rFonts w:ascii="Arial" w:hAnsi="Arial" w:cs="Arial"/>
+        </w:rPr>
+        <w:tab/>
+      </w:r>
     </w:p>
     <w:p>
       <w:pPr>
@@ -4765,7 +5107,15 @@
         <w:t xml:space="preserve">La frecuencia de Seguimientos individuales a los Clientes </w:t>
       </w:r>
       <w:r>
-        <w:t>se deben realizar de manera mensual.</w:t>
+        <w:t xml:space="preserve">se </w:t>
+      </w:r>
+      <w:proofErr w:type="gramStart"/>
+      <w:r>
+        <w:t>deben</w:t>
+      </w:r>
+      <w:proofErr w:type="gramEnd"/>
+      <w:r>
+        <w:t xml:space="preserve"> realizar de manera mensual.</w:t>
       </w:r>
     </w:p>
     <w:p>
@@ -4970,6 +5320,19 @@
       </w:pPr>
       <w:r>
         <w:t>El cálculo para determinar el monto de Contrato es:</w:t>
+      </w:r>
+    </w:p>
+    <w:p>
+      <w:pPr>
+        <w:pStyle w:val="Textoindependiente"/>
+      </w:pPr>
+    </w:p>
+    <w:p>
+      <w:pPr>
+        <w:pStyle w:val="Textoindependiente"/>
+      </w:pPr>
+      <w:r>
+        <w:t>Total = Gastos Recursos + Gastos de equipos+ IGV</w:t>
       </w:r>
     </w:p>
     <w:p>
@@ -5277,6 +5640,7 @@
           <w:sz w:val="28"/>
           <w:szCs w:val="28"/>
         </w:rPr>
+        <w:lastRenderedPageBreak/>
         <w:t>RN01</w:t>
       </w:r>
       <w:r>
@@ -5356,8 +5720,25 @@
           <w:sz w:val="24"/>
           <w:szCs w:val="24"/>
         </w:rPr>
-        <w:lastRenderedPageBreak/>
-        <w:t>Prestación de servicio sin suministro de repuestos, prestación de servicio con suministro de repuestos, servicio prestado, mantenimiento integral, mantenimiento preventivo, mantenimiento correctivo y outsourcing.</w:t>
+        <w:t xml:space="preserve">Prestación de servicio sin suministro de repuestos, prestación de servicio con suministro de repuestos, servicio prestado, mantenimiento integral, mantenimiento preventivo, mantenimiento correctivo y </w:t>
+      </w:r>
+      <w:proofErr w:type="spellStart"/>
+      <w:r>
+        <w:rPr>
+          <w:rFonts w:ascii="Arial" w:hAnsi="Arial" w:cs="Arial"/>
+          <w:sz w:val="24"/>
+          <w:szCs w:val="24"/>
+        </w:rPr>
+        <w:t>outsourcing</w:t>
+      </w:r>
+      <w:proofErr w:type="spellEnd"/>
+      <w:r>
+        <w:rPr>
+          <w:rFonts w:ascii="Arial" w:hAnsi="Arial" w:cs="Arial"/>
+          <w:sz w:val="24"/>
+          <w:szCs w:val="24"/>
+        </w:rPr>
+        <w:t>.</w:t>
       </w:r>
     </w:p>
     <w:p>
@@ -5475,8 +5856,8 @@
       </w:r>
     </w:p>
     <w:sectPr>
-      <w:headerReference w:type="default" r:id="rId8"/>
-      <w:footerReference w:type="default" r:id="rId9"/>
+      <w:headerReference w:type="default" r:id="rId9"/>
+      <w:footerReference w:type="default" r:id="rId10"/>
       <w:pgSz w:w="12240" w:h="15840" w:code="1"/>
       <w:pgMar w:top="1440" w:right="1440" w:bottom="1440" w:left="1440" w:header="720" w:footer="720" w:gutter="0"/>
       <w:cols w:space="720"/>
@@ -5487,14 +5868,14 @@
 
 <file path=word/endnotes.xml><?xml version="1.0" encoding="utf-8"?>
 <w:endnotes xmlns:ve="http://schemas.openxmlformats.org/markup-compatibility/2006" xmlns:o="urn:schemas-microsoft-com:office:office" xmlns:r="http://schemas.openxmlformats.org/officeDocument/2006/relationships" xmlns:m="http://schemas.openxmlformats.org/officeDocument/2006/math" xmlns:v="urn:schemas-microsoft-com:vml" xmlns:wp="http://schemas.openxmlformats.org/drawingml/2006/wordprocessingDrawing" xmlns:w10="urn:schemas-microsoft-com:office:word" xmlns:w="http://schemas.openxmlformats.org/wordprocessingml/2006/main" xmlns:wne="http://schemas.microsoft.com/office/word/2006/wordml">
-  <w:endnote w:type="separator" w:id="0">
+  <w:endnote w:type="separator" w:id="-1">
     <w:p>
       <w:r>
         <w:separator/>
       </w:r>
     </w:p>
   </w:endnote>
-  <w:endnote w:type="continuationSeparator" w:id="1">
+  <w:endnote w:type="continuationSeparator" w:id="0">
     <w:p>
       <w:r>
         <w:continuationSeparator/>
@@ -5645,14 +6026,14 @@
 
 <file path=word/footnotes.xml><?xml version="1.0" encoding="utf-8"?>
 <w:footnotes xmlns:ve="http://schemas.openxmlformats.org/markup-compatibility/2006" xmlns:o="urn:schemas-microsoft-com:office:office" xmlns:r="http://schemas.openxmlformats.org/officeDocument/2006/relationships" xmlns:m="http://schemas.openxmlformats.org/officeDocument/2006/math" xmlns:v="urn:schemas-microsoft-com:vml" xmlns:wp="http://schemas.openxmlformats.org/drawingml/2006/wordprocessingDrawing" xmlns:w10="urn:schemas-microsoft-com:office:word" xmlns:w="http://schemas.openxmlformats.org/wordprocessingml/2006/main" xmlns:wne="http://schemas.microsoft.com/office/word/2006/wordml">
-  <w:footnote w:type="separator" w:id="0">
+  <w:footnote w:type="separator" w:id="-1">
     <w:p>
       <w:r>
         <w:separator/>
       </w:r>
     </w:p>
   </w:footnote>
-  <w:footnote w:type="continuationSeparator" w:id="1">
+  <w:footnote w:type="continuationSeparator" w:id="0">
     <w:p>
       <w:r>
         <w:continuationSeparator/>
@@ -7337,6 +7718,7 @@
   <w:style w:type="character" w:default="1" w:styleId="Fuentedeprrafopredeter">
     <w:name w:val="Default Paragraph Font"/>
     <w:uiPriority w:val="1"/>
+    <w:semiHidden/>
     <w:unhideWhenUsed/>
   </w:style>
   <w:style w:type="table" w:default="1" w:styleId="Tablanormal">

</xml_diff>

<commit_message>
especificacion de las reglas de negocio
</commit_message>
<xml_diff>
--- a/ tsp01-contratos-clientes/ITERACCION01/SI01/ESPECIFICACIONES/2. Reglas del Negocio - Contratos de Clientes.docx
+++ b/ tsp01-contratos-clientes/ITERACCION01/SI01/ESPECIFICACIONES/2. Reglas del Negocio - Contratos de Clientes.docx
@@ -2397,9 +2397,9 @@
           <w:szCs w:val="28"/>
         </w:rPr>
       </w:pPr>
-      <w:bookmarkStart w:id="0" w:name="_Toc436203378"/>
-      <w:bookmarkStart w:id="1" w:name="_Toc452813578"/>
-      <w:bookmarkStart w:id="2" w:name="_Toc324112016"/>
+      <w:bookmarkStart w:id="0" w:name="_Toc324112016"/>
+      <w:bookmarkStart w:id="1" w:name="_Toc436203378"/>
+      <w:bookmarkStart w:id="2" w:name="_Toc452813578"/>
       <w:r>
         <w:rPr>
           <w:rFonts w:cs="Arial"/>
@@ -2432,7 +2432,7 @@
         </w:rPr>
         <w:t>Tipos de Cliente</w:t>
       </w:r>
-      <w:bookmarkEnd w:id="2"/>
+      <w:bookmarkEnd w:id="0"/>
     </w:p>
     <w:p>
       <w:pPr>
@@ -3077,8 +3077,8 @@
         </w:rPr>
         <w:t xml:space="preserve"> Tipos de </w:t>
       </w:r>
-      <w:bookmarkEnd w:id="0"/>
       <w:bookmarkEnd w:id="1"/>
+      <w:bookmarkEnd w:id="2"/>
       <w:r>
         <w:rPr>
           <w:rFonts w:cs="Arial"/>
@@ -6297,7 +6297,15 @@
           <w:sz w:val="24"/>
           <w:szCs w:val="24"/>
         </w:rPr>
-        <w:t>posibles clientes</w:t>
+        <w:t>contactos</w:t>
+      </w:r>
+      <w:r>
+        <w:rPr>
+          <w:rFonts w:ascii="Arial" w:hAnsi="Arial" w:cs="Arial"/>
+          <w:sz w:val="24"/>
+          <w:szCs w:val="24"/>
+        </w:rPr>
+        <w:t>,</w:t>
       </w:r>
       <w:r>
         <w:rPr>

</xml_diff>